<commit_message>
Join the system structure by roaming
</commit_message>
<xml_diff>
--- a/sop/roaming/Roaming of automated testing.docx
+++ b/sop/roaming/Roaming of automated testing.docx
@@ -698,7 +698,7 @@
             <w:tcBorders>
               <w:top w:val="single" w:sz="4" w:space="0" w:color="auto"/>
               <w:left w:val="single" w:sz="12" w:space="0" w:color="auto"/>
-              <w:bottom w:val="single" w:sz="12" w:space="0" w:color="auto"/>
+              <w:bottom w:val="single" w:sz="4" w:space="0" w:color="auto"/>
               <w:right w:val="single" w:sz="4" w:space="0" w:color="auto"/>
             </w:tcBorders>
             <w:vAlign w:val="center"/>
@@ -739,7 +739,7 @@
             <w:tcBorders>
               <w:top w:val="single" w:sz="4" w:space="0" w:color="auto"/>
               <w:left w:val="single" w:sz="4" w:space="0" w:color="auto"/>
-              <w:bottom w:val="single" w:sz="12" w:space="0" w:color="auto"/>
+              <w:bottom w:val="single" w:sz="4" w:space="0" w:color="auto"/>
               <w:right w:val="single" w:sz="4" w:space="0" w:color="auto"/>
             </w:tcBorders>
             <w:vAlign w:val="center"/>
@@ -799,7 +799,7 @@
             <w:tcBorders>
               <w:top w:val="single" w:sz="4" w:space="0" w:color="auto"/>
               <w:left w:val="single" w:sz="4" w:space="0" w:color="auto"/>
-              <w:bottom w:val="single" w:sz="12" w:space="0" w:color="auto"/>
+              <w:bottom w:val="single" w:sz="4" w:space="0" w:color="auto"/>
               <w:right w:val="single" w:sz="4" w:space="0" w:color="auto"/>
             </w:tcBorders>
             <w:vAlign w:val="center"/>
@@ -830,7 +830,7 @@
             <w:tcBorders>
               <w:top w:val="single" w:sz="4" w:space="0" w:color="auto"/>
               <w:left w:val="single" w:sz="4" w:space="0" w:color="auto"/>
-              <w:bottom w:val="single" w:sz="12" w:space="0" w:color="auto"/>
+              <w:bottom w:val="single" w:sz="4" w:space="0" w:color="auto"/>
               <w:right w:val="single" w:sz="12" w:space="0" w:color="auto"/>
             </w:tcBorders>
             <w:vAlign w:val="center"/>
@@ -887,8 +887,249 @@
           </w:p>
         </w:tc>
       </w:tr>
+      <w:tr>
+        <w:trPr>
+          <w:trHeight w:val="360"/>
+          <w:jc w:val="center"/>
+        </w:trPr>
+        <w:tc>
+          <w:tcPr>
+            <w:tcW w:w="547" w:type="pct"/>
+            <w:tcBorders>
+              <w:top w:val="single" w:sz="4" w:space="0" w:color="auto"/>
+              <w:left w:val="single" w:sz="12" w:space="0" w:color="auto"/>
+              <w:bottom w:val="single" w:sz="12" w:space="0" w:color="auto"/>
+              <w:right w:val="single" w:sz="4" w:space="0" w:color="auto"/>
+            </w:tcBorders>
+            <w:vAlign w:val="center"/>
+          </w:tcPr>
+          <w:p>
+            <w:pPr>
+              <w:widowControl/>
+              <w:jc w:val="center"/>
+              <w:rPr>
+                <w:rFonts w:ascii="Times New Roman" w:eastAsia="新細明體" w:hAnsi="Times New Roman" w:cs="Times New Roman"/>
+                <w:bCs/>
+                <w:kern w:val="0"/>
+                <w:szCs w:val="24"/>
+              </w:rPr>
+            </w:pPr>
+            <w:r>
+              <w:rPr>
+                <w:rFonts w:ascii="Times New Roman" w:eastAsia="新細明體" w:hAnsi="Times New Roman" w:cs="Times New Roman" w:hint="eastAsia"/>
+                <w:bCs/>
+                <w:kern w:val="0"/>
+                <w:szCs w:val="24"/>
+              </w:rPr>
+              <w:t>V1.2</w:t>
+            </w:r>
+          </w:p>
+        </w:tc>
+        <w:tc>
+          <w:tcPr>
+            <w:tcW w:w="848" w:type="pct"/>
+            <w:tcBorders>
+              <w:top w:val="single" w:sz="4" w:space="0" w:color="auto"/>
+              <w:left w:val="single" w:sz="4" w:space="0" w:color="auto"/>
+              <w:bottom w:val="single" w:sz="12" w:space="0" w:color="auto"/>
+              <w:right w:val="single" w:sz="4" w:space="0" w:color="auto"/>
+            </w:tcBorders>
+            <w:vAlign w:val="center"/>
+          </w:tcPr>
+          <w:p>
+            <w:pPr>
+              <w:widowControl/>
+              <w:jc w:val="center"/>
+              <w:rPr>
+                <w:rFonts w:ascii="Times New Roman" w:eastAsia="新細明體" w:hAnsi="Times New Roman" w:cs="Times New Roman" w:hint="eastAsia"/>
+                <w:bCs/>
+                <w:kern w:val="0"/>
+                <w:szCs w:val="24"/>
+              </w:rPr>
+            </w:pPr>
+            <w:r>
+              <w:rPr>
+                <w:rFonts w:ascii="Times New Roman" w:eastAsia="新細明體" w:hAnsi="Times New Roman" w:cs="Times New Roman" w:hint="eastAsia"/>
+                <w:bCs/>
+                <w:kern w:val="0"/>
+                <w:szCs w:val="24"/>
+              </w:rPr>
+              <w:t>03</w:t>
+            </w:r>
+            <w:r>
+              <w:rPr>
+                <w:rFonts w:ascii="Times New Roman" w:eastAsia="新細明體" w:hAnsi="Times New Roman" w:cs="Times New Roman"/>
+                <w:bCs/>
+                <w:kern w:val="0"/>
+                <w:szCs w:val="24"/>
+              </w:rPr>
+              <w:t>-</w:t>
+            </w:r>
+            <w:r>
+              <w:rPr>
+                <w:rFonts w:ascii="Times New Roman" w:eastAsia="新細明體" w:hAnsi="Times New Roman" w:cs="Times New Roman" w:hint="eastAsia"/>
+                <w:bCs/>
+                <w:kern w:val="0"/>
+                <w:szCs w:val="24"/>
+              </w:rPr>
+              <w:t>Oct</w:t>
+            </w:r>
+            <w:r>
+              <w:rPr>
+                <w:rFonts w:ascii="Times New Roman" w:eastAsia="新細明體" w:hAnsi="Times New Roman" w:cs="Times New Roman"/>
+                <w:bCs/>
+                <w:kern w:val="0"/>
+                <w:szCs w:val="24"/>
+              </w:rPr>
+              <w:t>-2019</w:t>
+            </w:r>
+          </w:p>
+        </w:tc>
+        <w:tc>
+          <w:tcPr>
+            <w:tcW w:w="1115" w:type="pct"/>
+            <w:tcBorders>
+              <w:top w:val="single" w:sz="4" w:space="0" w:color="auto"/>
+              <w:left w:val="single" w:sz="4" w:space="0" w:color="auto"/>
+              <w:bottom w:val="single" w:sz="12" w:space="0" w:color="auto"/>
+              <w:right w:val="single" w:sz="4" w:space="0" w:color="auto"/>
+            </w:tcBorders>
+            <w:vAlign w:val="center"/>
+          </w:tcPr>
+          <w:p>
+            <w:pPr>
+              <w:widowControl/>
+              <w:jc w:val="center"/>
+              <w:rPr>
+                <w:rFonts w:ascii="Times New Roman" w:eastAsia="新細明體" w:hAnsi="Times New Roman" w:cs="Times New Roman" w:hint="eastAsia"/>
+                <w:kern w:val="0"/>
+                <w:szCs w:val="24"/>
+              </w:rPr>
+            </w:pPr>
+            <w:r>
+              <w:rPr>
+                <w:rFonts w:ascii="Times New Roman" w:eastAsia="新細明體" w:hAnsi="Times New Roman" w:cs="Times New Roman" w:hint="eastAsia"/>
+                <w:kern w:val="0"/>
+                <w:szCs w:val="24"/>
+              </w:rPr>
+              <w:t>ZL Chen</w:t>
+            </w:r>
+          </w:p>
+        </w:tc>
+        <w:tc>
+          <w:tcPr>
+            <w:tcW w:w="2490" w:type="pct"/>
+            <w:tcBorders>
+              <w:top w:val="single" w:sz="4" w:space="0" w:color="auto"/>
+              <w:left w:val="single" w:sz="4" w:space="0" w:color="auto"/>
+              <w:bottom w:val="single" w:sz="12" w:space="0" w:color="auto"/>
+              <w:right w:val="single" w:sz="12" w:space="0" w:color="auto"/>
+            </w:tcBorders>
+            <w:vAlign w:val="center"/>
+          </w:tcPr>
+          <w:p>
+            <w:pPr>
+              <w:widowControl/>
+              <w:rPr>
+                <w:rFonts w:ascii="Times New Roman" w:eastAsia="新細明體" w:hAnsi="Times New Roman" w:cs="Times New Roman" w:hint="eastAsia"/>
+                <w:kern w:val="0"/>
+                <w:szCs w:val="24"/>
+              </w:rPr>
+            </w:pPr>
+            <w:r>
+              <w:rPr>
+                <w:rFonts w:ascii="Times New Roman" w:eastAsia="新細明體" w:hAnsi="Times New Roman" w:cs="Times New Roman" w:hint="eastAsia"/>
+                <w:kern w:val="0"/>
+                <w:szCs w:val="24"/>
+              </w:rPr>
+              <w:t>Join the system structure.</w:t>
+            </w:r>
+            <w:bookmarkStart w:id="3" w:name="_GoBack"/>
+            <w:bookmarkEnd w:id="3"/>
+          </w:p>
+        </w:tc>
+      </w:tr>
       <w:bookmarkEnd w:id="2"/>
     </w:tbl>
+    <w:p>
+      <w:pPr>
+        <w:widowControl/>
+        <w:rPr>
+          <w:rFonts w:ascii="Times New Roman" w:hAnsi="Times New Roman" w:cs="Times New Roman"/>
+        </w:rPr>
+      </w:pPr>
+      <w:r>
+        <w:rPr>
+          <w:rFonts w:ascii="Times New Roman" w:hAnsi="Times New Roman" w:cs="Times New Roman"/>
+        </w:rPr>
+        <w:br w:type="page"/>
+      </w:r>
+    </w:p>
+    <w:p>
+      <w:pPr>
+        <w:rPr>
+          <w:rFonts w:ascii="Times New Roman" w:hAnsi="Times New Roman" w:cs="Times New Roman"/>
+        </w:rPr>
+      </w:pPr>
+      <w:r>
+        <w:rPr>
+          <w:rFonts w:ascii="Times New Roman" w:hAnsi="Times New Roman" w:cs="Times New Roman" w:hint="eastAsia"/>
+        </w:rPr>
+        <w:lastRenderedPageBreak/>
+        <w:t>System Structure:</w:t>
+      </w:r>
+      <w:r>
+        <w:rPr>
+          <w:rFonts w:ascii="Times New Roman" w:hAnsi="Times New Roman" w:cs="Times New Roman"/>
+          <w:noProof/>
+        </w:rPr>
+        <w:drawing>
+          <wp:inline distT="0" distB="0" distL="0" distR="0" wp14:anchorId="1ED6AA35">
+            <wp:extent cx="5736566" cy="4206275"/>
+            <wp:effectExtent l="0" t="0" r="0" b="3810"/>
+            <wp:docPr id="35" name="圖片 35"/>
+            <wp:cNvGraphicFramePr>
+              <a:graphicFrameLocks xmlns:a="http://schemas.openxmlformats.org/drawingml/2006/main" noChangeAspect="1"/>
+            </wp:cNvGraphicFramePr>
+            <a:graphic xmlns:a="http://schemas.openxmlformats.org/drawingml/2006/main">
+              <a:graphicData uri="http://schemas.openxmlformats.org/drawingml/2006/picture">
+                <pic:pic xmlns:pic="http://schemas.openxmlformats.org/drawingml/2006/picture">
+                  <pic:nvPicPr>
+                    <pic:cNvPr id="0" name="Picture 3"/>
+                    <pic:cNvPicPr>
+                      <a:picLocks noChangeAspect="1" noChangeArrowheads="1"/>
+                    </pic:cNvPicPr>
+                  </pic:nvPicPr>
+                  <pic:blipFill>
+                    <a:blip r:embed="rId9" cstate="print">
+                      <a:extLst>
+                        <a:ext uri="{28A0092B-C50C-407E-A947-70E740481C1C}">
+                          <a14:useLocalDpi xmlns:a14="http://schemas.microsoft.com/office/drawing/2010/main" val="0"/>
+                        </a:ext>
+                      </a:extLst>
+                    </a:blip>
+                    <a:srcRect/>
+                    <a:stretch>
+                      <a:fillRect/>
+                    </a:stretch>
+                  </pic:blipFill>
+                  <pic:spPr bwMode="auto">
+                    <a:xfrm>
+                      <a:off x="0" y="0"/>
+                      <a:ext cx="5738537" cy="4207720"/>
+                    </a:xfrm>
+                    <a:prstGeom prst="rect">
+                      <a:avLst/>
+                    </a:prstGeom>
+                    <a:noFill/>
+                  </pic:spPr>
+                </pic:pic>
+              </a:graphicData>
+            </a:graphic>
+          </wp:inline>
+        </w:drawing>
+      </w:r>
+    </w:p>
     <w:p>
       <w:pPr>
         <w:widowControl/>
@@ -1432,23 +1673,7 @@
           <w:rFonts w:ascii="Times New Roman" w:hAnsi="Times New Roman" w:cs="Times New Roman"/>
           <w:u w:val="single"/>
         </w:rPr>
-        <w:t xml:space="preserve">Repeat Mode </w:t>
-      </w:r>
-      <w:proofErr w:type="spellStart"/>
-      <w:r>
-        <w:rPr>
-          <w:rFonts w:ascii="Times New Roman" w:hAnsi="Times New Roman" w:cs="Times New Roman"/>
-          <w:u w:val="single"/>
-        </w:rPr>
-        <w:t>Settting</w:t>
-      </w:r>
-      <w:proofErr w:type="spellEnd"/>
-      <w:r>
-        <w:rPr>
-          <w:rFonts w:ascii="Times New Roman" w:hAnsi="Times New Roman" w:cs="Times New Roman"/>
-          <w:u w:val="single"/>
-        </w:rPr>
-        <w:t xml:space="preserve"> .pdf</w:t>
+        <w:t>Repeat Mode Settting .pdf</w:t>
       </w:r>
       <w:r>
         <w:rPr>
@@ -1581,7 +1806,6 @@
         </w:rPr>
         <w:t xml:space="preserve">SSID: </w:t>
       </w:r>
-      <w:proofErr w:type="spellStart"/>
       <w:r>
         <w:rPr>
           <w:rFonts w:ascii="Times New Roman" w:hAnsi="Times New Roman" w:cs="Times New Roman"/>
@@ -1589,7 +1813,6 @@
         </w:rPr>
         <w:t>siot_dqa</w:t>
       </w:r>
-      <w:proofErr w:type="spellEnd"/>
     </w:p>
     <w:p>
       <w:pPr>
@@ -1877,7 +2100,7 @@
                     </pic:cNvPicPr>
                   </pic:nvPicPr>
                   <pic:blipFill>
-                    <a:blip r:embed="rId9">
+                    <a:blip r:embed="rId10">
                       <a:extLst>
                         <a:ext uri="{28A0092B-C50C-407E-A947-70E740481C1C}">
                           <a14:useLocalDpi xmlns:a14="http://schemas.microsoft.com/office/drawing/2010/main" val="0"/>
@@ -1931,7 +2154,7 @@
                     </pic:cNvPicPr>
                   </pic:nvPicPr>
                   <pic:blipFill>
-                    <a:blip r:embed="rId10">
+                    <a:blip r:embed="rId11">
                       <a:extLst>
                         <a:ext uri="{28A0092B-C50C-407E-A947-70E740481C1C}">
                           <a14:useLocalDpi xmlns:a14="http://schemas.microsoft.com/office/drawing/2010/main" val="0"/>
@@ -2019,14 +2242,12 @@
         </w:rPr>
         <w:t>“</w:t>
       </w:r>
-      <w:proofErr w:type="spellStart"/>
       <w:r>
         <w:rPr>
           <w:rFonts w:ascii="Times New Roman" w:hAnsi="Times New Roman" w:cs="Times New Roman" w:hint="eastAsia"/>
         </w:rPr>
         <w:t>siot_dqa</w:t>
       </w:r>
-      <w:proofErr w:type="spellEnd"/>
       <w:r>
         <w:rPr>
           <w:rFonts w:ascii="Times New Roman" w:hAnsi="Times New Roman" w:cs="Times New Roman"/>
@@ -2148,7 +2369,7 @@
                     </pic:cNvPicPr>
                   </pic:nvPicPr>
                   <pic:blipFill>
-                    <a:blip r:embed="rId11">
+                    <a:blip r:embed="rId12">
                       <a:extLst>
                         <a:ext uri="{28A0092B-C50C-407E-A947-70E740481C1C}">
                           <a14:useLocalDpi xmlns:a14="http://schemas.microsoft.com/office/drawing/2010/main" val="0"/>
@@ -2361,7 +2582,7 @@
                     <pic:cNvPicPr/>
                   </pic:nvPicPr>
                   <pic:blipFill>
-                    <a:blip r:embed="rId12">
+                    <a:blip r:embed="rId13">
                       <a:extLst>
                         <a:ext uri="{28A0092B-C50C-407E-A947-70E740481C1C}">
                           <a14:useLocalDpi xmlns:a14="http://schemas.microsoft.com/office/drawing/2010/main" val="0"/>
@@ -2551,7 +2772,7 @@
                     </pic:cNvPicPr>
                   </pic:nvPicPr>
                   <pic:blipFill>
-                    <a:blip r:embed="rId13">
+                    <a:blip r:embed="rId14">
                       <a:extLst>
                         <a:ext uri="{28A0092B-C50C-407E-A947-70E740481C1C}">
                           <a14:useLocalDpi xmlns:a14="http://schemas.microsoft.com/office/drawing/2010/main" val="0"/>
@@ -2599,7 +2820,7 @@
     <w:p>
       <w:pPr>
         <w:rPr>
-          <w:rFonts w:ascii="Times New Roman" w:hAnsi="Times New Roman" w:cs="Times New Roman" w:hint="eastAsia"/>
+          <w:rFonts w:ascii="Times New Roman" w:hAnsi="Times New Roman" w:cs="Times New Roman"/>
         </w:rPr>
       </w:pPr>
       <w:r>
@@ -2734,8 +2955,6 @@
         </w:rPr>
         <w:t>The program is start running.</w:t>
       </w:r>
-      <w:bookmarkStart w:id="3" w:name="_GoBack"/>
-      <w:bookmarkEnd w:id="3"/>
     </w:p>
     <w:p>
       <w:pPr>
@@ -2766,7 +2985,7 @@
                     </pic:cNvPicPr>
                   </pic:nvPicPr>
                   <pic:blipFill>
-                    <a:blip r:embed="rId14">
+                    <a:blip r:embed="rId15">
                       <a:extLst>
                         <a:ext uri="{28A0092B-C50C-407E-A947-70E740481C1C}">
                           <a14:useLocalDpi xmlns:a14="http://schemas.microsoft.com/office/drawing/2010/main" val="0"/>
@@ -2988,7 +3207,7 @@
                     </pic:cNvPicPr>
                   </pic:nvPicPr>
                   <pic:blipFill>
-                    <a:blip r:embed="rId15">
+                    <a:blip r:embed="rId16">
                       <a:extLst>
                         <a:ext uri="{28A0092B-C50C-407E-A947-70E740481C1C}">
                           <a14:useLocalDpi xmlns:a14="http://schemas.microsoft.com/office/drawing/2010/main" val="0"/>
@@ -3032,14 +3251,12 @@
           <w:rFonts w:ascii="Times New Roman" w:hAnsi="Times New Roman" w:cs="Times New Roman"/>
         </w:rPr>
       </w:pPr>
-      <w:proofErr w:type="gramStart"/>
       <w:r>
         <w:rPr>
           <w:rFonts w:ascii="Times New Roman" w:hAnsi="Times New Roman" w:cs="Times New Roman"/>
         </w:rPr>
         <w:t>info_2019-05-17_161949.log</w:t>
       </w:r>
-      <w:proofErr w:type="gramEnd"/>
       <w:r>
         <w:rPr>
           <w:rFonts w:ascii="Times New Roman" w:hAnsi="Times New Roman" w:cs="Times New Roman" w:hint="eastAsia"/>
@@ -3234,7 +3451,7 @@
                     </pic:cNvPicPr>
                   </pic:nvPicPr>
                   <pic:blipFill>
-                    <a:blip r:embed="rId16">
+                    <a:blip r:embed="rId17">
                       <a:extLst>
                         <a:ext uri="{28A0092B-C50C-407E-A947-70E740481C1C}">
                           <a14:useLocalDpi xmlns:a14="http://schemas.microsoft.com/office/drawing/2010/main" val="0"/>
@@ -3506,7 +3723,7 @@
                     </pic:cNvPicPr>
                   </pic:nvPicPr>
                   <pic:blipFill>
-                    <a:blip r:embed="rId17">
+                    <a:blip r:embed="rId18">
                       <a:extLst>
                         <a:ext uri="{28A0092B-C50C-407E-A947-70E740481C1C}">
                           <a14:useLocalDpi xmlns:a14="http://schemas.microsoft.com/office/drawing/2010/main" val="0"/>
@@ -3602,35 +3819,11 @@
           <w:rFonts w:ascii="Times New Roman" w:hAnsi="Times New Roman" w:cs="Times New Roman"/>
         </w:rPr>
       </w:pPr>
-      <w:proofErr w:type="spellStart"/>
-      <w:proofErr w:type="gramStart"/>
       <w:r>
         <w:rPr>
           <w:rFonts w:ascii="Times New Roman" w:hAnsi="Times New Roman" w:cs="Times New Roman" w:hint="eastAsia"/>
         </w:rPr>
-        <w:t>ip_address_check</w:t>
-      </w:r>
-      <w:proofErr w:type="spellEnd"/>
-      <w:proofErr w:type="gramEnd"/>
-      <w:r>
-        <w:rPr>
-          <w:rFonts w:ascii="Times New Roman" w:hAnsi="Times New Roman" w:cs="Times New Roman" w:hint="eastAsia"/>
-        </w:rPr>
-        <w:t xml:space="preserve"> is </w:t>
-      </w:r>
-      <w:proofErr w:type="spellStart"/>
-      <w:r>
-        <w:rPr>
-          <w:rFonts w:ascii="Times New Roman" w:hAnsi="Times New Roman" w:cs="Times New Roman" w:hint="eastAsia"/>
-        </w:rPr>
-        <w:t>arp</w:t>
-      </w:r>
-      <w:proofErr w:type="spellEnd"/>
-      <w:r>
-        <w:rPr>
-          <w:rFonts w:ascii="Times New Roman" w:hAnsi="Times New Roman" w:cs="Times New Roman" w:hint="eastAsia"/>
-        </w:rPr>
-        <w:t xml:space="preserve"> log.</w:t>
+        <w:t>ip_address_check is arp log.</w:t>
       </w:r>
     </w:p>
     <w:p>
@@ -3645,14 +3838,12 @@
           <w:rFonts w:ascii="Times New Roman" w:hAnsi="Times New Roman" w:cs="Times New Roman"/>
         </w:rPr>
       </w:pPr>
-      <w:proofErr w:type="gramStart"/>
       <w:r>
         <w:rPr>
           <w:rFonts w:ascii="Times New Roman" w:hAnsi="Times New Roman" w:cs="Times New Roman"/>
         </w:rPr>
         <w:t>ping.txt</w:t>
       </w:r>
-      <w:proofErr w:type="gramEnd"/>
       <w:r>
         <w:rPr>
           <w:rFonts w:ascii="Times New Roman" w:hAnsi="Times New Roman" w:cs="Times New Roman" w:hint="eastAsia"/>
@@ -4003,7 +4194,7 @@
                     </pic:cNvPicPr>
                   </pic:nvPicPr>
                   <pic:blipFill>
-                    <a:blip r:embed="rId18">
+                    <a:blip r:embed="rId19">
                       <a:extLst>
                         <a:ext uri="{28A0092B-C50C-407E-A947-70E740481C1C}">
                           <a14:useLocalDpi xmlns:a14="http://schemas.microsoft.com/office/drawing/2010/main" val="0"/>
@@ -4057,7 +4248,7 @@
                     </pic:cNvPicPr>
                   </pic:nvPicPr>
                   <pic:blipFill>
-                    <a:blip r:embed="rId19">
+                    <a:blip r:embed="rId20">
                       <a:extLst>
                         <a:ext uri="{28A0092B-C50C-407E-A947-70E740481C1C}">
                           <a14:useLocalDpi xmlns:a14="http://schemas.microsoft.com/office/drawing/2010/main" val="0"/>
@@ -8793,7 +8984,7 @@
 </file>
 
 <file path=customXml/itemProps1.xml><?xml version="1.0" encoding="utf-8"?>
-<ds:datastoreItem xmlns:ds="http://schemas.openxmlformats.org/officeDocument/2006/customXml" ds:itemID="{AC96D911-C113-4EDF-A160-0024B348600E}">
+<ds:datastoreItem xmlns:ds="http://schemas.openxmlformats.org/officeDocument/2006/customXml" ds:itemID="{87485ED3-7035-4F52-BB29-952FAEEEC1C1}">
   <ds:schemaRefs>
     <ds:schemaRef ds:uri="http://schemas.openxmlformats.org/officeDocument/2006/bibliography"/>
   </ds:schemaRefs>

</xml_diff>